<commit_message>
Signed-off-by: heqiwu <64227010@qq.com> 建宁路DEMO.docx更新
</commit_message>
<xml_diff>
--- a/PicoVR/建宁路DEMO.docx
+++ b/PicoVR/建宁路DEMO.docx
@@ -1,6 +1,6 @@
 
 <file path=word/document.xml><?xml version="1.0" encoding="utf-8"?>
-<w:document xmlns:wpc="http://schemas.microsoft.com/office/word/2010/wordprocessingCanvas" xmlns:cx="http://schemas.microsoft.com/office/drawing/2014/chartex" xmlns:mc="http://schemas.openxmlformats.org/markup-compatibility/2006" xmlns:o="urn:schemas-microsoft-com:office:office" xmlns:r="http://schemas.openxmlformats.org/officeDocument/2006/relationships" xmlns:m="http://schemas.openxmlformats.org/officeDocument/2006/math" xmlns:v="urn:schemas-microsoft-com:vml" xmlns:wp14="http://schemas.microsoft.com/office/word/2010/wordprocessingDrawing" xmlns:wp="http://schemas.openxmlformats.org/drawingml/2006/wordprocessingDrawing" xmlns:w10="urn:schemas-microsoft-com:office:word" xmlns:w="http://schemas.openxmlformats.org/wordprocessingml/2006/main" xmlns:w14="http://schemas.microsoft.com/office/word/2010/wordml" xmlns:w15="http://schemas.microsoft.com/office/word/2012/wordml" xmlns:w16se="http://schemas.microsoft.com/office/word/2015/wordml/symex" xmlns:wpg="http://schemas.microsoft.com/office/word/2010/wordprocessingGroup" xmlns:wpi="http://schemas.microsoft.com/office/word/2010/wordprocessingInk" xmlns:wne="http://schemas.microsoft.com/office/word/2006/wordml" xmlns:wps="http://schemas.microsoft.com/office/word/2010/wordprocessingShape" mc:Ignorable="w14 w15 w16se wp14">
+<w:document xmlns:wpc="http://schemas.microsoft.com/office/word/2010/wordprocessingCanvas" xmlns:cx="http://schemas.microsoft.com/office/drawing/2014/chartex" xmlns:cx1="http://schemas.microsoft.com/office/drawing/2015/9/8/chartex" xmlns:mc="http://schemas.openxmlformats.org/markup-compatibility/2006" xmlns:o="urn:schemas-microsoft-com:office:office" xmlns:r="http://schemas.openxmlformats.org/officeDocument/2006/relationships" xmlns:m="http://schemas.openxmlformats.org/officeDocument/2006/math" xmlns:v="urn:schemas-microsoft-com:vml" xmlns:wp14="http://schemas.microsoft.com/office/word/2010/wordprocessingDrawing" xmlns:wp="http://schemas.openxmlformats.org/drawingml/2006/wordprocessingDrawing" xmlns:w10="urn:schemas-microsoft-com:office:word" xmlns:w="http://schemas.openxmlformats.org/wordprocessingml/2006/main" xmlns:w14="http://schemas.microsoft.com/office/word/2010/wordml" xmlns:w15="http://schemas.microsoft.com/office/word/2012/wordml" xmlns:w16se="http://schemas.microsoft.com/office/word/2015/wordml/symex" xmlns:wpg="http://schemas.microsoft.com/office/word/2010/wordprocessingGroup" xmlns:wpi="http://schemas.microsoft.com/office/word/2010/wordprocessingInk" xmlns:wne="http://schemas.microsoft.com/office/word/2006/wordml" xmlns:wps="http://schemas.microsoft.com/office/word/2010/wordprocessingShape" mc:Ignorable="w14 w15 w16se wp14">
   <w:body>
     <w:p>
       <w:pPr>
@@ -670,7 +670,7 @@
           <w:r>
             <w:fldChar w:fldCharType="separate"/>
           </w:r>
-          <w:hyperlink w:anchor="_Toc487815869" w:history="1">
+          <w:hyperlink w:anchor="_Toc488139863" w:history="1">
             <w:r>
               <w:rPr>
                 <w:rStyle w:val="a3"/>
@@ -712,7 +712,7 @@
                 <w:noProof/>
                 <w:webHidden/>
               </w:rPr>
-              <w:instrText xml:space="preserve"> PAGEREF _Toc487815869 \h </w:instrText>
+              <w:instrText xml:space="preserve"> PAGEREF _Toc488139863 \h </w:instrText>
             </w:r>
             <w:r>
               <w:rPr>
@@ -753,7 +753,7 @@
               <w:noProof/>
             </w:rPr>
           </w:pPr>
-          <w:hyperlink w:anchor="_Toc487815870" w:history="1">
+          <w:hyperlink w:anchor="_Toc488139864" w:history="1">
             <w:r>
               <w:rPr>
                 <w:rStyle w:val="a3"/>
@@ -789,7 +789,7 @@
                 <w:noProof/>
                 <w:webHidden/>
               </w:rPr>
-              <w:instrText xml:space="preserve"> PAGEREF _Toc487815870 \h </w:instrText>
+              <w:instrText xml:space="preserve"> PAGEREF _Toc488139864 \h </w:instrText>
             </w:r>
             <w:r>
               <w:rPr>
@@ -831,7 +831,7 @@
               <w:noProof/>
             </w:rPr>
           </w:pPr>
-          <w:hyperlink w:anchor="_Toc487815871" w:history="1">
+          <w:hyperlink w:anchor="_Toc488139865" w:history="1">
             <w:r>
               <w:rPr>
                 <w:rStyle w:val="a3"/>
@@ -873,7 +873,7 @@
                 <w:noProof/>
                 <w:webHidden/>
               </w:rPr>
-              <w:instrText xml:space="preserve"> PAGEREF _Toc487815871 \h </w:instrText>
+              <w:instrText xml:space="preserve"> PAGEREF _Toc488139865 \h </w:instrText>
             </w:r>
             <w:r>
               <w:rPr>
@@ -914,7 +914,7 @@
               <w:noProof/>
             </w:rPr>
           </w:pPr>
-          <w:hyperlink w:anchor="_Toc487815872" w:history="1">
+          <w:hyperlink w:anchor="_Toc488139866" w:history="1">
             <w:r>
               <w:rPr>
                 <w:rStyle w:val="a3"/>
@@ -950,7 +950,7 @@
                 <w:noProof/>
                 <w:webHidden/>
               </w:rPr>
-              <w:instrText xml:space="preserve"> PAGEREF _Toc487815872 \h </w:instrText>
+              <w:instrText xml:space="preserve"> PAGEREF _Toc488139866 \h </w:instrText>
             </w:r>
             <w:r>
               <w:rPr>
@@ -991,7 +991,7 @@
               <w:noProof/>
             </w:rPr>
           </w:pPr>
-          <w:hyperlink w:anchor="_Toc487815873" w:history="1">
+          <w:hyperlink w:anchor="_Toc488139867" w:history="1">
             <w:r>
               <w:rPr>
                 <w:rStyle w:val="a3"/>
@@ -1027,7 +1027,7 @@
                 <w:noProof/>
                 <w:webHidden/>
               </w:rPr>
-              <w:instrText xml:space="preserve"> PAGEREF _Toc487815873 \h </w:instrText>
+              <w:instrText xml:space="preserve"> PAGEREF _Toc488139867 \h </w:instrText>
             </w:r>
             <w:r>
               <w:rPr>
@@ -1068,7 +1068,7 @@
               <w:noProof/>
             </w:rPr>
           </w:pPr>
-          <w:hyperlink w:anchor="_Toc487815874" w:history="1">
+          <w:hyperlink w:anchor="_Toc488139868" w:history="1">
             <w:r>
               <w:rPr>
                 <w:rStyle w:val="a3"/>
@@ -1104,7 +1104,7 @@
                 <w:noProof/>
                 <w:webHidden/>
               </w:rPr>
-              <w:instrText xml:space="preserve"> PAGEREF _Toc487815874 \h </w:instrText>
+              <w:instrText xml:space="preserve"> PAGEREF _Toc488139868 \h </w:instrText>
             </w:r>
             <w:r>
               <w:rPr>
@@ -1125,6 +1125,83 @@
                 <w:webHidden/>
               </w:rPr>
               <w:t>3</w:t>
+            </w:r>
+            <w:r>
+              <w:rPr>
+                <w:noProof/>
+                <w:webHidden/>
+              </w:rPr>
+              <w:fldChar w:fldCharType="end"/>
+            </w:r>
+          </w:hyperlink>
+        </w:p>
+        <w:p>
+          <w:pPr>
+            <w:pStyle w:val="31"/>
+            <w:tabs>
+              <w:tab w:val="right" w:leader="dot" w:pos="8296"/>
+            </w:tabs>
+            <w:rPr>
+              <w:noProof/>
+            </w:rPr>
+          </w:pPr>
+          <w:hyperlink w:anchor="_Toc488139869" w:history="1">
+            <w:r>
+              <w:rPr>
+                <w:rStyle w:val="a3"/>
+                <w:rFonts w:ascii="黑体" w:hAnsiTheme="majorEastAsia"/>
+                <w:noProof/>
+              </w:rPr>
+              <w:t>2.4</w:t>
+            </w:r>
+            <w:r>
+              <w:rPr>
+                <w:rStyle w:val="a3"/>
+                <w:rFonts w:ascii="黑体" w:hAnsiTheme="majorEastAsia"/>
+                <w:noProof/>
+              </w:rPr>
+              <w:t>退出程序</w:t>
+            </w:r>
+            <w:r>
+              <w:rPr>
+                <w:noProof/>
+                <w:webHidden/>
+              </w:rPr>
+              <w:tab/>
+            </w:r>
+            <w:r>
+              <w:rPr>
+                <w:noProof/>
+                <w:webHidden/>
+              </w:rPr>
+              <w:fldChar w:fldCharType="begin"/>
+            </w:r>
+            <w:r>
+              <w:rPr>
+                <w:noProof/>
+                <w:webHidden/>
+              </w:rPr>
+              <w:instrText xml:space="preserve"> PAGEREF _Toc488139869 \h </w:instrText>
+            </w:r>
+            <w:r>
+              <w:rPr>
+                <w:noProof/>
+                <w:webHidden/>
+              </w:rPr>
+            </w:r>
+            <w:r>
+              <w:rPr>
+                <w:noProof/>
+                <w:webHidden/>
+              </w:rPr>
+              <w:fldChar w:fldCharType="separate"/>
+            </w:r>
+            <w:r>
+              <w:rPr>
+                <w:noProof/>
+                <w:webHidden/>
+              </w:rPr>
+              <w:t>4</w:t>
             </w:r>
             <w:r>
               <w:rPr>
@@ -1146,7 +1223,7 @@
               <w:noProof/>
             </w:rPr>
           </w:pPr>
-          <w:hyperlink w:anchor="_Toc487815875" w:history="1">
+          <w:hyperlink w:anchor="_Toc488139870" w:history="1">
             <w:r>
               <w:rPr>
                 <w:rStyle w:val="a3"/>
@@ -1188,7 +1265,7 @@
                 <w:noProof/>
                 <w:webHidden/>
               </w:rPr>
-              <w:instrText xml:space="preserve"> PAGEREF _Toc487815875 \h </w:instrText>
+              <w:instrText xml:space="preserve"> PAGEREF _Toc488139870 \h </w:instrText>
             </w:r>
             <w:r>
               <w:rPr>
@@ -1229,7 +1306,7 @@
               <w:noProof/>
             </w:rPr>
           </w:pPr>
-          <w:hyperlink w:anchor="_Toc487815876" w:history="1">
+          <w:hyperlink w:anchor="_Toc488139871" w:history="1">
             <w:r>
               <w:rPr>
                 <w:rStyle w:val="a3"/>
@@ -1265,7 +1342,7 @@
                 <w:noProof/>
                 <w:webHidden/>
               </w:rPr>
-              <w:instrText xml:space="preserve"> PAGEREF _Toc487815876 \h </w:instrText>
+              <w:instrText xml:space="preserve"> PAGEREF _Toc488139871 \h </w:instrText>
             </w:r>
             <w:r>
               <w:rPr>
@@ -1306,7 +1383,7 @@
               <w:noProof/>
             </w:rPr>
           </w:pPr>
-          <w:hyperlink w:anchor="_Toc487815877" w:history="1">
+          <w:hyperlink w:anchor="_Toc488139872" w:history="1">
             <w:r>
               <w:rPr>
                 <w:rStyle w:val="a3"/>
@@ -1342,7 +1419,7 @@
                 <w:noProof/>
                 <w:webHidden/>
               </w:rPr>
-              <w:instrText xml:space="preserve"> PAGEREF _Toc487815877 \h </w:instrText>
+              <w:instrText xml:space="preserve"> PAGEREF _Toc488139872 \h </w:instrText>
             </w:r>
             <w:r>
               <w:rPr>
@@ -1518,78 +1595,7 @@
         <w:p>
           <w:pPr>
             <w:rPr>
-              <w:b/>
-              <w:bCs/>
-              <w:lang w:val="zh-CN"/>
-            </w:rPr>
-          </w:pPr>
-        </w:p>
-        <w:p>
-          <w:pPr>
-            <w:rPr>
-              <w:b/>
-              <w:bCs/>
-              <w:lang w:val="zh-CN"/>
-            </w:rPr>
-          </w:pPr>
-        </w:p>
-        <w:p>
-          <w:pPr>
-            <w:rPr>
-              <w:b/>
-              <w:bCs/>
-              <w:lang w:val="zh-CN"/>
-            </w:rPr>
-          </w:pPr>
-        </w:p>
-        <w:p>
-          <w:pPr>
-            <w:rPr>
-              <w:b/>
-              <w:bCs/>
-              <w:lang w:val="zh-CN"/>
-            </w:rPr>
-          </w:pPr>
-        </w:p>
-        <w:p>
-          <w:pPr>
-            <w:rPr>
-              <w:b/>
-              <w:bCs/>
-              <w:lang w:val="zh-CN"/>
-            </w:rPr>
-          </w:pPr>
-        </w:p>
-        <w:p>
-          <w:pPr>
-            <w:rPr>
-              <w:b/>
-              <w:bCs/>
-              <w:lang w:val="zh-CN"/>
-            </w:rPr>
-          </w:pPr>
-        </w:p>
-        <w:p>
-          <w:pPr>
-            <w:rPr>
-              <w:b/>
-              <w:bCs/>
-              <w:lang w:val="zh-CN"/>
-            </w:rPr>
-          </w:pPr>
-        </w:p>
-        <w:p>
-          <w:pPr>
-            <w:rPr>
-              <w:b/>
-              <w:bCs/>
-              <w:lang w:val="zh-CN"/>
-            </w:rPr>
-          </w:pPr>
-        </w:p>
-        <w:p>
-          <w:pPr>
-            <w:rPr>
+              <w:rFonts w:hint="eastAsia"/>
               <w:b/>
               <w:bCs/>
               <w:lang w:val="zh-CN"/>
@@ -1610,7 +1616,7 @@
           <w:rFonts w:ascii="黑体"/>
         </w:rPr>
       </w:pPr>
-      <w:bookmarkStart w:id="0" w:name="_Toc487815869"/>
+      <w:bookmarkStart w:id="0" w:name="_Toc488139863"/>
       <w:r>
         <w:rPr>
           <w:rFonts w:ascii="黑体" w:hint="eastAsia"/>
@@ -1630,7 +1636,7 @@
           <w:szCs w:val="24"/>
         </w:rPr>
       </w:pPr>
-      <w:bookmarkStart w:id="1" w:name="_Toc487815870"/>
+      <w:bookmarkStart w:id="1" w:name="_Toc488139864"/>
       <w:r>
         <w:rPr>
           <w:rFonts w:ascii="黑体" w:hAnsiTheme="majorEastAsia"/>
@@ -1820,7 +1826,7 @@
           <w:rFonts w:ascii="黑体"/>
         </w:rPr>
       </w:pPr>
-      <w:bookmarkStart w:id="2" w:name="_Toc487815871"/>
+      <w:bookmarkStart w:id="2" w:name="_Toc488139865"/>
       <w:r>
         <w:rPr>
           <w:rFonts w:ascii="黑体" w:hint="eastAsia"/>
@@ -1839,7 +1845,7 @@
           <w:szCs w:val="24"/>
         </w:rPr>
       </w:pPr>
-      <w:bookmarkStart w:id="3" w:name="_Toc487815872"/>
+      <w:bookmarkStart w:id="3" w:name="_Toc488139866"/>
       <w:r>
         <w:rPr>
           <w:rFonts w:ascii="黑体" w:hAnsiTheme="majorEastAsia" w:hint="eastAsia"/>
@@ -1866,7 +1872,7 @@
         <mc:AlternateContent>
           <mc:Choice Requires="wps">
             <w:drawing>
-              <wp:anchor distT="0" distB="0" distL="114300" distR="114300" simplePos="0" relativeHeight="251650048" behindDoc="0" locked="0" layoutInCell="1" allowOverlap="1">
+              <wp:anchor distT="0" distB="0" distL="114300" distR="114300" simplePos="0" relativeHeight="251653632" behindDoc="0" locked="0" layoutInCell="1" allowOverlap="1">
                 <wp:simplePos x="0" y="0"/>
                 <wp:positionH relativeFrom="column">
                   <wp:posOffset>-2023</wp:posOffset>
@@ -2103,7 +2109,7 @@
                   <v:h position="#0,#1"/>
                 </v:handles>
               </v:shapetype>
-              <v:shape id="矩形标注 6" o:spid="_x0000_s1026" type="#_x0000_t61" style="position:absolute;left:0;text-align:left;margin-left:-.15pt;margin-top:265.4pt;width:157.35pt;height:87.9pt;z-index:251650048;visibility:visible;mso-wrap-style:square;mso-width-percent:0;mso-height-percent:0;mso-wrap-distance-left:9pt;mso-wrap-distance-top:0;mso-wrap-distance-right:9pt;mso-wrap-distance-bottom:0;mso-position-horizontal:absolute;mso-position-horizontal-relative:text;mso-position-vertical:absolute;mso-position-vertical-relative:text;mso-width-percent:0;mso-height-percent:0;mso-width-relative:margin;mso-height-relative:margin;v-text-anchor:middle" o:gfxdata="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" adj="6477,-2497" fillcolor="#4f81bd [3204]" strokecolor="#243f60 [1604]" strokeweight="2pt">
+              <v:shape id="矩形标注 6" o:spid="_x0000_s1026" type="#_x0000_t61" style="position:absolute;left:0;text-align:left;margin-left:-.15pt;margin-top:265.4pt;width:157.35pt;height:87.9pt;z-index:251653632;visibility:visible;mso-wrap-style:square;mso-width-percent:0;mso-height-percent:0;mso-wrap-distance-left:9pt;mso-wrap-distance-top:0;mso-wrap-distance-right:9pt;mso-wrap-distance-bottom:0;mso-position-horizontal:absolute;mso-position-horizontal-relative:text;mso-position-vertical:absolute;mso-position-vertical-relative:text;mso-width-percent:0;mso-height-percent:0;mso-width-relative:margin;mso-height-relative:margin;v-text-anchor:middle" o:gfxdata="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" adj="6477,-2497" fillcolor="#4f81bd [3204]" strokecolor="#243f60 [1604]" strokeweight="2pt">
                 <v:textbox>
                   <w:txbxContent>
                     <w:p>
@@ -2241,8 +2247,8 @@
           <w:noProof/>
         </w:rPr>
         <w:drawing>
-          <wp:inline distT="0" distB="0" distL="0" distR="0" wp14:anchorId="5AE3A666" wp14:editId="580FBF22">
-            <wp:extent cx="5274310" cy="3277235"/>
+          <wp:inline distT="0" distB="0" distL="0" distR="0" wp14:anchorId="77774103" wp14:editId="0ABA7840">
+            <wp:extent cx="5274310" cy="3263900"/>
             <wp:effectExtent l="0" t="0" r="2540" b="0"/>
             <wp:docPr id="1" name="图片 1"/>
             <wp:cNvGraphicFramePr>
@@ -2264,7 +2270,7 @@
                   <pic:spPr>
                     <a:xfrm>
                       <a:off x="0" y="0"/>
-                      <a:ext cx="5274310" cy="3277235"/>
+                      <a:ext cx="5274310" cy="3263900"/>
                     </a:xfrm>
                     <a:prstGeom prst="rect">
                       <a:avLst/>
@@ -2287,7 +2293,7 @@
           <w:szCs w:val="24"/>
         </w:rPr>
       </w:pPr>
-      <w:bookmarkStart w:id="4" w:name="_Toc487815873"/>
+      <w:bookmarkStart w:id="4" w:name="_Toc488139867"/>
       <w:r>
         <w:rPr>
           <w:rFonts w:ascii="黑体" w:hAnsiTheme="majorEastAsia"/>
@@ -2334,7 +2340,7 @@
         <mc:AlternateContent>
           <mc:Choice Requires="wps">
             <w:drawing>
-              <wp:anchor distT="0" distB="0" distL="114300" distR="114300" simplePos="0" relativeHeight="251657216" behindDoc="0" locked="0" layoutInCell="1" allowOverlap="1" wp14:anchorId="713EEFA3" wp14:editId="167C303C">
+              <wp:anchor distT="0" distB="0" distL="114300" distR="114300" simplePos="0" relativeHeight="251655680" behindDoc="0" locked="0" layoutInCell="1" allowOverlap="1" wp14:anchorId="713EEFA3" wp14:editId="167C303C">
                 <wp:simplePos x="0" y="0"/>
                 <wp:positionH relativeFrom="column">
                   <wp:posOffset>-163864</wp:posOffset>
@@ -2485,7 +2491,7 @@
           </mc:Choice>
           <mc:Fallback>
             <w:pict>
-              <v:shape w14:anchorId="713EEFA3" id="矩形标注 8" o:spid="_x0000_s1027" type="#_x0000_t61" style="position:absolute;left:0;text-align:left;margin-left:-12.9pt;margin-top:265.9pt;width:161.8pt;height:52.85pt;z-index:251657216;visibility:visible;mso-wrap-style:square;mso-width-percent:0;mso-height-percent:0;mso-wrap-distance-left:9pt;mso-wrap-distance-top:0;mso-wrap-distance-right:9pt;mso-wrap-distance-bottom:0;mso-position-horizontal:absolute;mso-position-horizontal-relative:text;mso-position-vertical:absolute;mso-position-vertical-relative:text;mso-width-percent:0;mso-height-percent:0;mso-width-relative:margin;mso-height-relative:margin;v-text-anchor:middle" o:gfxdata="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" adj="31826,-19102" fillcolor="#4f81bd [3204]" strokecolor="#243f60 [1604]" strokeweight="2pt">
+              <v:shape w14:anchorId="713EEFA3" id="矩形标注 8" o:spid="_x0000_s1027" type="#_x0000_t61" style="position:absolute;left:0;text-align:left;margin-left:-12.9pt;margin-top:265.9pt;width:161.8pt;height:52.85pt;z-index:251655680;visibility:visible;mso-wrap-style:square;mso-width-percent:0;mso-height-percent:0;mso-wrap-distance-left:9pt;mso-wrap-distance-top:0;mso-wrap-distance-right:9pt;mso-wrap-distance-bottom:0;mso-position-horizontal:absolute;mso-position-horizontal-relative:text;mso-position-vertical:absolute;mso-position-vertical-relative:text;mso-width-percent:0;mso-height-percent:0;mso-width-relative:margin;mso-height-relative:margin;v-text-anchor:middle" o:gfxdata="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" adj="31826,-19102" fillcolor="#4f81bd [3204]" strokecolor="#243f60 [1604]" strokeweight="2pt">
                 <v:textbox>
                   <w:txbxContent>
                     <w:p>
@@ -2584,7 +2590,7 @@
         <mc:AlternateContent>
           <mc:Choice Requires="wps">
             <w:drawing>
-              <wp:anchor distT="0" distB="0" distL="114300" distR="114300" simplePos="0" relativeHeight="251670528" behindDoc="0" locked="0" layoutInCell="1" allowOverlap="1" wp14:anchorId="16FEBD37" wp14:editId="45ADA0C0">
+              <wp:anchor distT="0" distB="0" distL="114300" distR="114300" simplePos="0" relativeHeight="251659776" behindDoc="0" locked="0" layoutInCell="1" allowOverlap="1" wp14:anchorId="16FEBD37" wp14:editId="45ADA0C0">
                 <wp:simplePos x="0" y="0"/>
                 <wp:positionH relativeFrom="column">
                   <wp:posOffset>-1094448</wp:posOffset>
@@ -2786,7 +2792,6 @@
                             </w:r>
                             <w:r>
                               <w:rPr>
-                                <w:rFonts w:hint="eastAsia"/>
                                 <w:color w:val="FFFFFF" w:themeColor="background1"/>
                               </w:rPr>
                               <w:t>红</w:t>
@@ -2982,7 +2987,7 @@
           </mc:Choice>
           <mc:Fallback>
             <w:pict>
-              <v:shape w14:anchorId="16FEBD37" id="矩形标注 10" o:spid="_x0000_s1028" type="#_x0000_t61" style="position:absolute;left:0;text-align:left;margin-left:-86.2pt;margin-top:17.4pt;width:136.9pt;height:209.65pt;z-index:251670528;visibility:visible;mso-wrap-style:square;mso-width-percent:0;mso-height-percent:0;mso-wrap-distance-left:9pt;mso-wrap-distance-top:0;mso-wrap-distance-right:9pt;mso-wrap-distance-bottom:0;mso-position-horizontal:absolute;mso-position-horizontal-relative:text;mso-position-vertical:absolute;mso-position-vertical-relative:text;mso-width-percent:0;mso-height-percent:0;mso-width-relative:margin;mso-height-relative:margin;v-text-anchor:middle" o:gfxdata="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" adj="59457,3997" fillcolor="#4f81bd [3204]" strokecolor="#243f60 [1604]" strokeweight="2pt">
+              <v:shape w14:anchorId="16FEBD37" id="矩形标注 10" o:spid="_x0000_s1028" type="#_x0000_t61" style="position:absolute;left:0;text-align:left;margin-left:-86.2pt;margin-top:17.4pt;width:136.9pt;height:209.65pt;z-index:251659776;visibility:visible;mso-wrap-style:square;mso-width-percent:0;mso-height-percent:0;mso-wrap-distance-left:9pt;mso-wrap-distance-top:0;mso-wrap-distance-right:9pt;mso-wrap-distance-bottom:0;mso-position-horizontal:absolute;mso-position-horizontal-relative:text;mso-position-vertical:absolute;mso-position-vertical-relative:text;mso-width-percent:0;mso-height-percent:0;mso-width-relative:margin;mso-height-relative:margin;v-text-anchor:middle" o:gfxdata="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" adj="59457,3997" fillcolor="#4f81bd [3204]" strokecolor="#243f60 [1604]" strokeweight="2pt">
                 <v:textbox>
                   <w:txbxContent>
                     <w:p>
@@ -3140,7 +3145,6 @@
                       </w:r>
                       <w:r>
                         <w:rPr>
-                          <w:rFonts w:hint="eastAsia"/>
                           <w:color w:val="FFFFFF" w:themeColor="background1"/>
                         </w:rPr>
                         <w:t>红</w:t>
@@ -3328,7 +3332,7 @@
         <mc:AlternateContent>
           <mc:Choice Requires="wps">
             <w:drawing>
-              <wp:anchor distT="0" distB="0" distL="114300" distR="114300" simplePos="0" relativeHeight="251665408" behindDoc="0" locked="0" layoutInCell="1" allowOverlap="1" wp14:anchorId="3492C820" wp14:editId="7E14479E">
+              <wp:anchor distT="0" distB="0" distL="114300" distR="114300" simplePos="0" relativeHeight="251657728" behindDoc="0" locked="0" layoutInCell="1" allowOverlap="1" wp14:anchorId="3492C820" wp14:editId="7E14479E">
                 <wp:simplePos x="0" y="0"/>
                 <wp:positionH relativeFrom="column">
                   <wp:posOffset>4302760</wp:posOffset>
@@ -3477,7 +3481,7 @@
           </mc:Choice>
           <mc:Fallback>
             <w:pict>
-              <v:shape w14:anchorId="3492C820" id="矩形标注 9" o:spid="_x0000_s1029" type="#_x0000_t61" style="position:absolute;left:0;text-align:left;margin-left:338.8pt;margin-top:265.25pt;width:135.05pt;height:53.45pt;z-index:251665408;visibility:visible;mso-wrap-style:square;mso-width-percent:0;mso-height-percent:0;mso-wrap-distance-left:9pt;mso-wrap-distance-top:0;mso-wrap-distance-right:9pt;mso-wrap-distance-bottom:0;mso-position-horizontal:absolute;mso-position-horizontal-relative:text;mso-position-vertical:absolute;mso-position-vertical-relative:text;mso-width-percent:0;mso-height-percent:0;mso-width-relative:margin;mso-height-relative:margin;v-text-anchor:middle" o:gfxdata="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" adj="-8797,-29498" fillcolor="#4f81bd [3204]" strokecolor="#243f60 [1604]" strokeweight="2pt">
+              <v:shape w14:anchorId="3492C820" id="矩形标注 9" o:spid="_x0000_s1029" type="#_x0000_t61" style="position:absolute;left:0;text-align:left;margin-left:338.8pt;margin-top:265.25pt;width:135.05pt;height:53.45pt;z-index:251657728;visibility:visible;mso-wrap-style:square;mso-width-percent:0;mso-height-percent:0;mso-wrap-distance-left:9pt;mso-wrap-distance-top:0;mso-wrap-distance-right:9pt;mso-wrap-distance-bottom:0;mso-position-horizontal:absolute;mso-position-horizontal-relative:text;mso-position-vertical:absolute;mso-position-vertical-relative:text;mso-width-percent:0;mso-height-percent:0;mso-width-relative:margin;mso-height-relative:margin;v-text-anchor:middle" o:gfxdata="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" adj="-8797,-29498" fillcolor="#4f81bd [3204]" strokecolor="#243f60 [1604]" strokeweight="2pt">
                 <v:textbox>
                   <w:txbxContent>
                     <w:p>
@@ -3572,10 +3576,10 @@
           <w:noProof/>
         </w:rPr>
         <w:drawing>
-          <wp:inline distT="0" distB="0" distL="0" distR="0" wp14:anchorId="41872E24" wp14:editId="7A01F25E">
-            <wp:extent cx="5274310" cy="3262630"/>
+          <wp:inline distT="0" distB="0" distL="0" distR="0" wp14:anchorId="5F2FC153" wp14:editId="7B4224DD">
+            <wp:extent cx="5274310" cy="3265170"/>
             <wp:effectExtent l="0" t="0" r="2540" b="0"/>
-            <wp:docPr id="2" name="图片 2"/>
+            <wp:docPr id="5" name="图片 5"/>
             <wp:cNvGraphicFramePr>
               <a:graphicFrameLocks xmlns:a="http://schemas.openxmlformats.org/drawingml/2006/main" noChangeAspect="1"/>
             </wp:cNvGraphicFramePr>
@@ -3595,7 +3599,7 @@
                   <pic:spPr>
                     <a:xfrm>
                       <a:off x="0" y="0"/>
-                      <a:ext cx="5274310" cy="3262630"/>
+                      <a:ext cx="5274310" cy="3265170"/>
                     </a:xfrm>
                     <a:prstGeom prst="rect">
                       <a:avLst/>
@@ -3616,7 +3620,7 @@
         <mc:AlternateContent>
           <mc:Choice Requires="wps">
             <w:drawing>
-              <wp:anchor distT="0" distB="0" distL="114300" distR="114300" simplePos="0" relativeHeight="251649024" behindDoc="0" locked="0" layoutInCell="1" allowOverlap="1">
+              <wp:anchor distT="0" distB="0" distL="114300" distR="114300" simplePos="0" relativeHeight="251651584" behindDoc="0" locked="0" layoutInCell="1" allowOverlap="1">
                 <wp:simplePos x="0" y="0"/>
                 <wp:positionH relativeFrom="column">
                   <wp:posOffset>1940065</wp:posOffset>
@@ -3624,8 +3628,8 @@
                 <wp:positionV relativeFrom="paragraph">
                   <wp:posOffset>8772</wp:posOffset>
                 </wp:positionV>
-                <wp:extent cx="2273345" cy="679731"/>
-                <wp:effectExtent l="0" t="114300" r="12700" b="25400"/>
+                <wp:extent cx="2273300" cy="679450"/>
+                <wp:effectExtent l="0" t="152400" r="12700" b="25400"/>
                 <wp:wrapNone/>
                 <wp:docPr id="7" name="矩形标注 7"/>
                 <wp:cNvGraphicFramePr/>
@@ -3636,12 +3640,12 @@
                       <wps:spPr>
                         <a:xfrm>
                           <a:off x="0" y="0"/>
-                          <a:ext cx="2273345" cy="679731"/>
+                          <a:ext cx="2273300" cy="679450"/>
                         </a:xfrm>
                         <a:prstGeom prst="wedgeRectCallout">
                           <a:avLst>
-                            <a:gd name="adj1" fmla="val 22521"/>
-                            <a:gd name="adj2" fmla="val -66097"/>
+                            <a:gd name="adj1" fmla="val 39251"/>
+                            <a:gd name="adj2" fmla="val -70861"/>
                           </a:avLst>
                         </a:prstGeom>
                       </wps:spPr>
@@ -3833,7 +3837,7 @@
           </mc:Choice>
           <mc:Fallback>
             <w:pict>
-              <v:shape id="矩形标注 7" o:spid="_x0000_s1030" type="#_x0000_t61" style="position:absolute;left:0;text-align:left;margin-left:152.75pt;margin-top:.7pt;width:179pt;height:53.5pt;z-index:251649024;visibility:visible;mso-wrap-style:square;mso-width-percent:0;mso-height-percent:0;mso-wrap-distance-left:9pt;mso-wrap-distance-top:0;mso-wrap-distance-right:9pt;mso-wrap-distance-bottom:0;mso-position-horizontal:absolute;mso-position-horizontal-relative:text;mso-position-vertical:absolute;mso-position-vertical-relative:text;mso-width-percent:0;mso-height-percent:0;mso-width-relative:margin;mso-height-relative:margin;v-text-anchor:middle" o:gfxdata="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" adj="15665,-3477" fillcolor="#4f81bd [3204]" strokecolor="#243f60 [1604]" strokeweight="2pt">
+              <v:shape id="矩形标注 7" o:spid="_x0000_s1030" type="#_x0000_t61" style="position:absolute;left:0;text-align:left;margin-left:152.75pt;margin-top:.7pt;width:179pt;height:53.5pt;z-index:251651584;visibility:visible;mso-wrap-style:square;mso-width-percent:0;mso-height-percent:0;mso-wrap-distance-left:9pt;mso-wrap-distance-top:0;mso-wrap-distance-right:9pt;mso-wrap-distance-bottom:0;mso-position-horizontal:absolute;mso-position-horizontal-relative:text;mso-position-vertical:absolute;mso-position-vertical-relative:text;mso-width-percent:0;mso-height-percent:0;mso-width-relative:margin;mso-height-relative:margin;v-text-anchor:middle" o:gfxdata="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" adj="19278,-4506" fillcolor="#4f81bd [3204]" strokecolor="#243f60 [1604]" strokeweight="2pt">
                 <v:textbox>
                   <w:txbxContent>
                     <w:p>
@@ -4004,7 +4008,7 @@
           <w:szCs w:val="24"/>
         </w:rPr>
       </w:pPr>
-      <w:bookmarkStart w:id="5" w:name="_Toc487815874"/>
+      <w:bookmarkStart w:id="5" w:name="_Toc488139868"/>
       <w:r>
         <w:rPr>
           <w:rFonts w:ascii="黑体" w:hAnsiTheme="majorEastAsia"/>
@@ -4047,16 +4051,16 @@
         <mc:AlternateContent>
           <mc:Choice Requires="wps">
             <w:drawing>
-              <wp:anchor distT="0" distB="0" distL="114300" distR="114300" simplePos="0" relativeHeight="251672576" behindDoc="0" locked="0" layoutInCell="1" allowOverlap="1" wp14:anchorId="62B3F29C" wp14:editId="2C6F26E9">
+              <wp:anchor distT="0" distB="0" distL="114300" distR="114300" simplePos="0" relativeHeight="251661824" behindDoc="0" locked="0" layoutInCell="1" allowOverlap="1" wp14:anchorId="62B3F29C" wp14:editId="2C6F26E9">
                 <wp:simplePos x="0" y="0"/>
                 <wp:positionH relativeFrom="column">
-                  <wp:posOffset>1114161</wp:posOffset>
+                  <wp:posOffset>1608292</wp:posOffset>
                 </wp:positionH>
                 <wp:positionV relativeFrom="paragraph">
-                  <wp:posOffset>3369945</wp:posOffset>
+                  <wp:posOffset>3369956</wp:posOffset>
                 </wp:positionV>
-                <wp:extent cx="3664939" cy="679731"/>
-                <wp:effectExtent l="0" t="114300" r="12065" b="25400"/>
+                <wp:extent cx="3664585" cy="679450"/>
+                <wp:effectExtent l="0" t="133350" r="12065" b="25400"/>
                 <wp:wrapNone/>
                 <wp:docPr id="11" name="矩形标注 11"/>
                 <wp:cNvGraphicFramePr/>
@@ -4067,12 +4071,12 @@
                       <wps:spPr>
                         <a:xfrm>
                           <a:off x="0" y="0"/>
-                          <a:ext cx="3664939" cy="679731"/>
+                          <a:ext cx="3664585" cy="679450"/>
                         </a:xfrm>
                         <a:prstGeom prst="wedgeRectCallout">
                           <a:avLst>
-                            <a:gd name="adj1" fmla="val 22521"/>
-                            <a:gd name="adj2" fmla="val -66097"/>
+                            <a:gd name="adj1" fmla="val 26275"/>
+                            <a:gd name="adj2" fmla="val -68479"/>
                           </a:avLst>
                         </a:prstGeom>
                       </wps:spPr>
@@ -4324,7 +4328,7 @@
           </mc:Choice>
           <mc:Fallback>
             <w:pict>
-              <v:shape w14:anchorId="62B3F29C" id="矩形标注 11" o:spid="_x0000_s1031" type="#_x0000_t61" style="position:absolute;left:0;text-align:left;margin-left:87.75pt;margin-top:265.35pt;width:288.6pt;height:53.5pt;z-index:251672576;visibility:visible;mso-wrap-style:square;mso-width-percent:0;mso-height-percent:0;mso-wrap-distance-left:9pt;mso-wrap-distance-top:0;mso-wrap-distance-right:9pt;mso-wrap-distance-bottom:0;mso-position-horizontal:absolute;mso-position-horizontal-relative:text;mso-position-vertical:absolute;mso-position-vertical-relative:text;mso-width-percent:0;mso-height-percent:0;mso-width-relative:margin;mso-height-relative:margin;v-text-anchor:middle" o:gfxdata="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" adj="15665,-3477" fillcolor="#4f81bd [3204]" strokecolor="#243f60 [1604]" strokeweight="2pt">
+              <v:shape w14:anchorId="62B3F29C" id="矩形标注 11" o:spid="_x0000_s1031" type="#_x0000_t61" style="position:absolute;left:0;text-align:left;margin-left:126.65pt;margin-top:265.35pt;width:288.55pt;height:53.5pt;z-index:251661824;visibility:visible;mso-wrap-style:square;mso-width-percent:0;mso-height-percent:0;mso-wrap-distance-left:9pt;mso-wrap-distance-top:0;mso-wrap-distance-right:9pt;mso-wrap-distance-bottom:0;mso-position-horizontal:absolute;mso-position-horizontal-relative:text;mso-position-vertical:absolute;mso-position-vertical-relative:text;mso-width-percent:0;mso-height-percent:0;mso-width-relative:margin;mso-height-relative:margin;v-text-anchor:middle" o:gfxdata="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" adj="16475,-3991" fillcolor="#4f81bd [3204]" strokecolor="#243f60 [1604]" strokeweight="2pt">
                 <v:textbox>
                   <w:txbxContent>
                     <w:p>
@@ -4547,10 +4551,10 @@
           <w:noProof/>
         </w:rPr>
         <w:drawing>
-          <wp:inline distT="0" distB="0" distL="0" distR="0" wp14:anchorId="462D63BF" wp14:editId="30A64B42">
-            <wp:extent cx="5274310" cy="3262630"/>
+          <wp:inline distT="0" distB="0" distL="0" distR="0" wp14:anchorId="3B1C55B6" wp14:editId="21F86529">
+            <wp:extent cx="5274310" cy="3263900"/>
             <wp:effectExtent l="0" t="0" r="2540" b="0"/>
-            <wp:docPr id="4" name="图片 4"/>
+            <wp:docPr id="17" name="图片 17"/>
             <wp:cNvGraphicFramePr>
               <a:graphicFrameLocks xmlns:a="http://schemas.openxmlformats.org/drawingml/2006/main" noChangeAspect="1"/>
             </wp:cNvGraphicFramePr>
@@ -4570,7 +4574,7 @@
                   <pic:spPr>
                     <a:xfrm>
                       <a:off x="0" y="0"/>
-                      <a:ext cx="5274310" cy="3262630"/>
+                      <a:ext cx="5274310" cy="3263900"/>
                     </a:xfrm>
                     <a:prstGeom prst="rect">
                       <a:avLst/>
@@ -4585,6 +4589,396 @@
     </w:p>
     <w:p>
       <w:pPr>
+        <w:pStyle w:val="3"/>
+        <w:ind w:firstLineChars="98" w:firstLine="235"/>
+        <w:rPr>
+          <w:rFonts w:ascii="黑体" w:hAnsiTheme="majorEastAsia"/>
+          <w:b w:val="0"/>
+          <w:szCs w:val="24"/>
+        </w:rPr>
+      </w:pPr>
+      <w:bookmarkStart w:id="6" w:name="_Toc488139869"/>
+      <w:r>
+        <w:rPr>
+          <w:rFonts w:ascii="黑体" w:hAnsiTheme="majorEastAsia"/>
+          <w:b w:val="0"/>
+          <w:szCs w:val="24"/>
+        </w:rPr>
+        <w:lastRenderedPageBreak/>
+        <w:t>2</w:t>
+      </w:r>
+      <w:r>
+        <w:rPr>
+          <w:rFonts w:ascii="黑体" w:hAnsiTheme="majorEastAsia" w:hint="eastAsia"/>
+          <w:b w:val="0"/>
+          <w:szCs w:val="24"/>
+        </w:rPr>
+        <w:t>.</w:t>
+      </w:r>
+      <w:r>
+        <w:rPr>
+          <w:rFonts w:ascii="黑体" w:hAnsiTheme="majorEastAsia"/>
+          <w:b w:val="0"/>
+          <w:szCs w:val="24"/>
+        </w:rPr>
+        <w:t>4</w:t>
+      </w:r>
+      <w:r>
+        <w:rPr>
+          <w:rFonts w:ascii="黑体" w:hAnsiTheme="majorEastAsia" w:hint="eastAsia"/>
+          <w:b w:val="0"/>
+          <w:szCs w:val="24"/>
+        </w:rPr>
+        <w:t>退出</w:t>
+      </w:r>
+      <w:r>
+        <w:rPr>
+          <w:rFonts w:ascii="黑体" w:hAnsiTheme="majorEastAsia" w:hint="eastAsia"/>
+          <w:b w:val="0"/>
+          <w:szCs w:val="24"/>
+        </w:rPr>
+        <w:t>程序</w:t>
+      </w:r>
+      <w:bookmarkEnd w:id="6"/>
+    </w:p>
+    <w:p>
+      <w:pPr>
+        <w:ind w:firstLineChars="400" w:firstLine="840"/>
+        <w:rPr>
+          <w:rFonts w:hint="eastAsia"/>
+        </w:rPr>
+      </w:pPr>
+      <w:r>
+        <w:rPr>
+          <w:noProof/>
+        </w:rPr>
+        <mc:AlternateContent>
+          <mc:Choice Requires="wps">
+            <w:drawing>
+              <wp:anchor distT="0" distB="0" distL="114300" distR="114300" simplePos="0" relativeHeight="251664896" behindDoc="0" locked="0" layoutInCell="1" allowOverlap="1">
+                <wp:simplePos x="0" y="0"/>
+                <wp:positionH relativeFrom="column">
+                  <wp:posOffset>-1062080</wp:posOffset>
+                </wp:positionH>
+                <wp:positionV relativeFrom="paragraph">
+                  <wp:posOffset>617428</wp:posOffset>
+                </wp:positionV>
+                <wp:extent cx="1569085" cy="1715135"/>
+                <wp:effectExtent l="0" t="0" r="583565" b="18415"/>
+                <wp:wrapNone/>
+                <wp:docPr id="18" name="矩形标注 18"/>
+                <wp:cNvGraphicFramePr/>
+                <a:graphic xmlns:a="http://schemas.openxmlformats.org/drawingml/2006/main">
+                  <a:graphicData uri="http://schemas.microsoft.com/office/word/2010/wordprocessingShape">
+                    <wps:wsp>
+                      <wps:cNvSpPr/>
+                      <wps:spPr>
+                        <a:xfrm>
+                          <a:off x="0" y="0"/>
+                          <a:ext cx="1569085" cy="1715135"/>
+                        </a:xfrm>
+                        <a:prstGeom prst="wedgeRectCallout">
+                          <a:avLst>
+                            <a:gd name="adj1" fmla="val 85920"/>
+                            <a:gd name="adj2" fmla="val 18151"/>
+                          </a:avLst>
+                        </a:prstGeom>
+                      </wps:spPr>
+                      <wps:style>
+                        <a:lnRef idx="2">
+                          <a:schemeClr val="accent1">
+                            <a:shade val="50000"/>
+                          </a:schemeClr>
+                        </a:lnRef>
+                        <a:fillRef idx="1">
+                          <a:schemeClr val="accent1"/>
+                        </a:fillRef>
+                        <a:effectRef idx="0">
+                          <a:schemeClr val="accent1"/>
+                        </a:effectRef>
+                        <a:fontRef idx="minor">
+                          <a:schemeClr val="lt1"/>
+                        </a:fontRef>
+                      </wps:style>
+                      <wps:txbx>
+                        <w:txbxContent>
+                          <w:p>
+                            <w:pPr>
+                              <w:jc w:val="left"/>
+                              <w:rPr>
+                                <w:rFonts w:hint="eastAsia"/>
+                              </w:rPr>
+                            </w:pPr>
+                            <w:r>
+                              <w:rPr>
+                                <w:rFonts w:hint="eastAsia"/>
+                              </w:rPr>
+                              <w:t>在</w:t>
+                            </w:r>
+                            <w:r>
+                              <w:t>程序根界面下</w:t>
+                            </w:r>
+                            <w:r>
+                              <w:rPr>
+                                <w:rFonts w:hint="eastAsia"/>
+                              </w:rPr>
+                              <w:t xml:space="preserve"> </w:t>
+                            </w:r>
+                            <w:r>
+                              <w:rPr>
+                                <w:rFonts w:hint="eastAsia"/>
+                              </w:rPr>
+                              <w:t>，</w:t>
+                            </w:r>
+                            <w:r>
+                              <w:t>点击</w:t>
+                            </w:r>
+                            <w:r>
+                              <w:rPr>
+                                <w:rFonts w:hint="eastAsia"/>
+                              </w:rPr>
+                              <w:t>ESC</w:t>
+                            </w:r>
+                            <w:r>
+                              <w:rPr>
+                                <w:rFonts w:hint="eastAsia"/>
+                              </w:rPr>
+                              <w:t>按钮弹出退出</w:t>
+                            </w:r>
+                            <w:r>
+                              <w:t>程序</w:t>
+                            </w:r>
+                            <w:r>
+                              <w:rPr>
+                                <w:rFonts w:hint="eastAsia"/>
+                              </w:rPr>
+                              <w:t>界面</w:t>
+                            </w:r>
+                            <w:r>
+                              <w:t>，暂定</w:t>
+                            </w:r>
+                            <w:r>
+                              <w:rPr>
+                                <w:rFonts w:hint="eastAsia"/>
+                              </w:rPr>
+                              <w:t>程序</w:t>
+                            </w:r>
+                            <w:r>
+                              <w:t>界面并屏蔽一切</w:t>
+                            </w:r>
+                            <w:r>
+                              <w:rPr>
+                                <w:rFonts w:hint="eastAsia"/>
+                              </w:rPr>
+                              <w:t>主界面</w:t>
+                            </w:r>
+                            <w:r>
+                              <w:t>操作，</w:t>
+                            </w:r>
+                            <w:r>
+                              <w:rPr>
+                                <w:rFonts w:hint="eastAsia"/>
+                              </w:rPr>
+                              <w:t>弹出</w:t>
+                            </w:r>
+                            <w:r>
+                              <w:t>蒙版并显示确认退出</w:t>
+                            </w:r>
+                            <w:r>
+                              <w:rPr>
+                                <w:rFonts w:hint="eastAsia"/>
+                              </w:rPr>
+                              <w:t>提示与操作</w:t>
+                            </w:r>
+                            <w:r>
+                              <w:t>按钮，如图所示，按钮</w:t>
+                            </w:r>
+                            <w:r>
+                              <w:rPr>
+                                <w:rFonts w:hint="eastAsia"/>
+                              </w:rPr>
+                              <w:t>有</w:t>
+                            </w:r>
+                            <w:r>
+                              <w:t>点击和未点击两种状态。</w:t>
+                            </w:r>
+                          </w:p>
+                        </w:txbxContent>
+                      </wps:txbx>
+                      <wps:bodyPr rot="0" spcFirstLastPara="0" vertOverflow="overflow" horzOverflow="overflow" vert="horz" wrap="square" lIns="91440" tIns="45720" rIns="91440" bIns="45720" numCol="1" spcCol="0" rtlCol="0" fromWordArt="0" anchor="ctr" anchorCtr="0" forceAA="0" compatLnSpc="1">
+                        <a:prstTxWarp prst="textNoShape">
+                          <a:avLst/>
+                        </a:prstTxWarp>
+                        <a:noAutofit/>
+                      </wps:bodyPr>
+                    </wps:wsp>
+                  </a:graphicData>
+                </a:graphic>
+                <wp14:sizeRelH relativeFrom="margin">
+                  <wp14:pctWidth>0</wp14:pctWidth>
+                </wp14:sizeRelH>
+                <wp14:sizeRelV relativeFrom="margin">
+                  <wp14:pctHeight>0</wp14:pctHeight>
+                </wp14:sizeRelV>
+              </wp:anchor>
+            </w:drawing>
+          </mc:Choice>
+          <mc:Fallback>
+            <w:pict>
+              <v:shape id="矩形标注 18" o:spid="_x0000_s1032" type="#_x0000_t61" style="position:absolute;left:0;text-align:left;margin-left:-83.65pt;margin-top:48.6pt;width:123.55pt;height:135.05pt;z-index:251664896;visibility:visible;mso-wrap-style:square;mso-width-percent:0;mso-height-percent:0;mso-wrap-distance-left:9pt;mso-wrap-distance-top:0;mso-wrap-distance-right:9pt;mso-wrap-distance-bottom:0;mso-position-horizontal:absolute;mso-position-horizontal-relative:text;mso-position-vertical:absolute;mso-position-vertical-relative:text;mso-width-percent:0;mso-height-percent:0;mso-width-relative:margin;mso-height-relative:margin;v-text-anchor:middle" o:gfxdata="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" adj="29359,14721" fillcolor="#4f81bd [3204]" strokecolor="#243f60 [1604]" strokeweight="2pt">
+                <v:textbox>
+                  <w:txbxContent>
+                    <w:p>
+                      <w:pPr>
+                        <w:jc w:val="left"/>
+                        <w:rPr>
+                          <w:rFonts w:hint="eastAsia"/>
+                        </w:rPr>
+                      </w:pPr>
+                      <w:r>
+                        <w:rPr>
+                          <w:rFonts w:hint="eastAsia"/>
+                        </w:rPr>
+                        <w:t>在</w:t>
+                      </w:r>
+                      <w:r>
+                        <w:t>程序根界面下</w:t>
+                      </w:r>
+                      <w:r>
+                        <w:rPr>
+                          <w:rFonts w:hint="eastAsia"/>
+                        </w:rPr>
+                        <w:t xml:space="preserve"> </w:t>
+                      </w:r>
+                      <w:r>
+                        <w:rPr>
+                          <w:rFonts w:hint="eastAsia"/>
+                        </w:rPr>
+                        <w:t>，</w:t>
+                      </w:r>
+                      <w:r>
+                        <w:t>点击</w:t>
+                      </w:r>
+                      <w:r>
+                        <w:rPr>
+                          <w:rFonts w:hint="eastAsia"/>
+                        </w:rPr>
+                        <w:t>ESC</w:t>
+                      </w:r>
+                      <w:r>
+                        <w:rPr>
+                          <w:rFonts w:hint="eastAsia"/>
+                        </w:rPr>
+                        <w:t>按钮弹出退出</w:t>
+                      </w:r>
+                      <w:r>
+                        <w:t>程序</w:t>
+                      </w:r>
+                      <w:r>
+                        <w:rPr>
+                          <w:rFonts w:hint="eastAsia"/>
+                        </w:rPr>
+                        <w:t>界面</w:t>
+                      </w:r>
+                      <w:r>
+                        <w:t>，暂定</w:t>
+                      </w:r>
+                      <w:r>
+                        <w:rPr>
+                          <w:rFonts w:hint="eastAsia"/>
+                        </w:rPr>
+                        <w:t>程序</w:t>
+                      </w:r>
+                      <w:r>
+                        <w:t>界面并屏蔽一切</w:t>
+                      </w:r>
+                      <w:r>
+                        <w:rPr>
+                          <w:rFonts w:hint="eastAsia"/>
+                        </w:rPr>
+                        <w:t>主界面</w:t>
+                      </w:r>
+                      <w:r>
+                        <w:t>操作，</w:t>
+                      </w:r>
+                      <w:r>
+                        <w:rPr>
+                          <w:rFonts w:hint="eastAsia"/>
+                        </w:rPr>
+                        <w:t>弹出</w:t>
+                      </w:r>
+                      <w:r>
+                        <w:t>蒙版并显示确认退出</w:t>
+                      </w:r>
+                      <w:r>
+                        <w:rPr>
+                          <w:rFonts w:hint="eastAsia"/>
+                        </w:rPr>
+                        <w:t>提示与操作</w:t>
+                      </w:r>
+                      <w:r>
+                        <w:t>按钮，如图所示，按钮</w:t>
+                      </w:r>
+                      <w:r>
+                        <w:rPr>
+                          <w:rFonts w:hint="eastAsia"/>
+                        </w:rPr>
+                        <w:t>有</w:t>
+                      </w:r>
+                      <w:r>
+                        <w:t>点击和未点击两种状态。</w:t>
+                      </w:r>
+                    </w:p>
+                  </w:txbxContent>
+                </v:textbox>
+              </v:shape>
+            </w:pict>
+          </mc:Fallback>
+        </mc:AlternateContent>
+      </w:r>
+      <w:r>
+        <w:rPr>
+          <w:noProof/>
+        </w:rPr>
+        <w:drawing>
+          <wp:inline distT="0" distB="0" distL="0" distR="0" wp14:anchorId="5FD4B350" wp14:editId="22B23C82">
+            <wp:extent cx="5274310" cy="3244215"/>
+            <wp:effectExtent l="0" t="0" r="2540" b="0"/>
+            <wp:docPr id="16" name="图片 16"/>
+            <wp:cNvGraphicFramePr>
+              <a:graphicFrameLocks xmlns:a="http://schemas.openxmlformats.org/drawingml/2006/main" noChangeAspect="1"/>
+            </wp:cNvGraphicFramePr>
+            <a:graphic xmlns:a="http://schemas.openxmlformats.org/drawingml/2006/main">
+              <a:graphicData uri="http://schemas.openxmlformats.org/drawingml/2006/picture">
+                <pic:pic xmlns:pic="http://schemas.openxmlformats.org/drawingml/2006/picture">
+                  <pic:nvPicPr>
+                    <pic:cNvPr id="1" name=""/>
+                    <pic:cNvPicPr/>
+                  </pic:nvPicPr>
+                  <pic:blipFill>
+                    <a:blip r:embed="rId11"/>
+                    <a:stretch>
+                      <a:fillRect/>
+                    </a:stretch>
+                  </pic:blipFill>
+                  <pic:spPr>
+                    <a:xfrm>
+                      <a:off x="0" y="0"/>
+                      <a:ext cx="5274310" cy="3244215"/>
+                    </a:xfrm>
+                    <a:prstGeom prst="rect">
+                      <a:avLst/>
+                    </a:prstGeom>
+                  </pic:spPr>
+                </pic:pic>
+              </a:graphicData>
+            </a:graphic>
+          </wp:inline>
+        </w:drawing>
+      </w:r>
+    </w:p>
+    <w:p>
+      <w:pPr>
         <w:pStyle w:val="2"/>
         <w:numPr>
           <w:ilvl w:val="0"/>
@@ -4594,15 +4988,14 @@
           <w:rFonts w:ascii="黑体"/>
         </w:rPr>
       </w:pPr>
-      <w:bookmarkStart w:id="6" w:name="_Toc487815875"/>
+      <w:bookmarkStart w:id="7" w:name="_Toc488139870"/>
       <w:r>
         <w:rPr>
           <w:rFonts w:ascii="黑体" w:hint="eastAsia"/>
         </w:rPr>
-        <w:lastRenderedPageBreak/>
         <w:t>自动漫游</w:t>
       </w:r>
-      <w:bookmarkEnd w:id="6"/>
+      <w:bookmarkEnd w:id="7"/>
     </w:p>
     <w:p>
       <w:pPr>
@@ -4614,7 +5007,7 @@
           <w:szCs w:val="24"/>
         </w:rPr>
       </w:pPr>
-      <w:bookmarkStart w:id="7" w:name="_Toc487815876"/>
+      <w:bookmarkStart w:id="8" w:name="_Toc488139871"/>
       <w:r>
         <w:rPr>
           <w:rFonts w:ascii="黑体" w:hAnsiTheme="majorEastAsia"/>
@@ -4647,49 +5040,7 @@
         </w:rPr>
         <w:t>自动漫游界面</w:t>
       </w:r>
-      <w:bookmarkEnd w:id="7"/>
-    </w:p>
-    <w:p>
-      <w:r>
-        <w:rPr>
-          <w:noProof/>
-        </w:rPr>
-        <w:drawing>
-          <wp:inline distT="0" distB="0" distL="0" distR="0" wp14:anchorId="46FD980F" wp14:editId="09BF5989">
-            <wp:extent cx="5274310" cy="3284855"/>
-            <wp:effectExtent l="0" t="0" r="2540" b="0"/>
-            <wp:docPr id="3" name="图片 3"/>
-            <wp:cNvGraphicFramePr>
-              <a:graphicFrameLocks xmlns:a="http://schemas.openxmlformats.org/drawingml/2006/main" noChangeAspect="1"/>
-            </wp:cNvGraphicFramePr>
-            <a:graphic xmlns:a="http://schemas.openxmlformats.org/drawingml/2006/main">
-              <a:graphicData uri="http://schemas.openxmlformats.org/drawingml/2006/picture">
-                <pic:pic xmlns:pic="http://schemas.openxmlformats.org/drawingml/2006/picture">
-                  <pic:nvPicPr>
-                    <pic:cNvPr id="1" name=""/>
-                    <pic:cNvPicPr/>
-                  </pic:nvPicPr>
-                  <pic:blipFill>
-                    <a:blip r:embed="rId11"/>
-                    <a:stretch>
-                      <a:fillRect/>
-                    </a:stretch>
-                  </pic:blipFill>
-                  <pic:spPr>
-                    <a:xfrm>
-                      <a:off x="0" y="0"/>
-                      <a:ext cx="5274310" cy="3284855"/>
-                    </a:xfrm>
-                    <a:prstGeom prst="rect">
-                      <a:avLst/>
-                    </a:prstGeom>
-                  </pic:spPr>
-                </pic:pic>
-              </a:graphicData>
-            </a:graphic>
-          </wp:inline>
-        </w:drawing>
-      </w:r>
+      <w:bookmarkEnd w:id="8"/>
     </w:p>
     <w:p>
       <w:r>
@@ -4699,16 +5050,16 @@
         <mc:AlternateContent>
           <mc:Choice Requires="wps">
             <w:drawing>
-              <wp:anchor distT="0" distB="0" distL="114300" distR="114300" simplePos="0" relativeHeight="251676672" behindDoc="0" locked="0" layoutInCell="1" allowOverlap="1" wp14:anchorId="1CFA83B2" wp14:editId="519B0347">
+              <wp:anchor distT="0" distB="0" distL="114300" distR="114300" simplePos="0" relativeHeight="251664896" behindDoc="0" locked="0" layoutInCell="1" allowOverlap="1" wp14:anchorId="1CFA83B2" wp14:editId="519B0347">
                 <wp:simplePos x="0" y="0"/>
                 <wp:positionH relativeFrom="column">
-                  <wp:posOffset>855733</wp:posOffset>
+                  <wp:posOffset>1276519</wp:posOffset>
                 </wp:positionH>
                 <wp:positionV relativeFrom="paragraph">
-                  <wp:posOffset>38151</wp:posOffset>
+                  <wp:posOffset>3346332</wp:posOffset>
                 </wp:positionV>
                 <wp:extent cx="3511550" cy="1270000"/>
-                <wp:effectExtent l="0" t="171450" r="12700" b="25400"/>
+                <wp:effectExtent l="0" t="133350" r="12700" b="25400"/>
                 <wp:wrapNone/>
                 <wp:docPr id="12" name="矩形标注 12"/>
                 <wp:cNvGraphicFramePr/>
@@ -4723,8 +5074,8 @@
                         </a:xfrm>
                         <a:prstGeom prst="wedgeRectCallout">
                           <a:avLst>
-                            <a:gd name="adj1" fmla="val -17840"/>
-                            <a:gd name="adj2" fmla="val -63371"/>
+                            <a:gd name="adj1" fmla="val -18301"/>
+                            <a:gd name="adj2" fmla="val -60185"/>
                           </a:avLst>
                         </a:prstGeom>
                       </wps:spPr>
@@ -4857,7 +5208,14 @@
                               <w:rPr>
                                 <w:color w:val="FFFFFF" w:themeColor="background1"/>
                               </w:rPr>
-                              <w:t xml:space="preserve">2. </w:t>
+                              <w:t>2.</w:t>
+                            </w:r>
+                            <w:bookmarkStart w:id="9" w:name="_GoBack"/>
+                            <w:r>
+                              <w:rPr>
+                                <w:color w:val="FFFFFF" w:themeColor="background1"/>
+                              </w:rPr>
+                              <w:t xml:space="preserve"> </w:t>
                             </w:r>
                             <w:r>
                               <w:rPr>
@@ -5001,18 +5359,10 @@
                               <w:rPr>
                                 <w:color w:val="FFFFFF" w:themeColor="background1"/>
                               </w:rPr>
-                              <w:t>状态</w:t>
-                            </w:r>
-                            <w:r>
-                              <w:rPr>
-                                <w:rFonts w:hint="eastAsia"/>
-                                <w:color w:val="FFFFFF" w:themeColor="background1"/>
-                              </w:rPr>
-                              <w:t>。</w:t>
-                            </w:r>
-                            <w:bookmarkStart w:id="8" w:name="_GoBack"/>
-                            <w:bookmarkEnd w:id="8"/>
+                              <w:t>状态。</w:t>
+                            </w:r>
                           </w:p>
+                          <w:bookmarkEnd w:id="9"/>
                           <w:p>
                             <w:pPr>
                               <w:jc w:val="left"/>
@@ -5043,7 +5393,7 @@
           </mc:Choice>
           <mc:Fallback>
             <w:pict>
-              <v:shape w14:anchorId="1CFA83B2" id="矩形标注 12" o:spid="_x0000_s1032" type="#_x0000_t61" style="position:absolute;left:0;text-align:left;margin-left:67.4pt;margin-top:3pt;width:276.5pt;height:100pt;z-index:251676672;visibility:visible;mso-wrap-style:square;mso-width-percent:0;mso-height-percent:0;mso-wrap-distance-left:9pt;mso-wrap-distance-top:0;mso-wrap-distance-right:9pt;mso-wrap-distance-bottom:0;mso-position-horizontal:absolute;mso-position-horizontal-relative:text;mso-position-vertical:absolute;mso-position-vertical-relative:text;mso-width-percent:0;mso-height-percent:0;mso-width-relative:margin;mso-height-relative:margin;v-text-anchor:middle" o:gfxdata="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" adj="6947,-2888" fillcolor="#4f81bd [3204]" strokecolor="#243f60 [1604]" strokeweight="2pt">
+              <v:shape w14:anchorId="1CFA83B2" id="矩形标注 12" o:spid="_x0000_s1033" type="#_x0000_t61" style="position:absolute;left:0;text-align:left;margin-left:100.5pt;margin-top:263.5pt;width:276.5pt;height:100pt;z-index:251664896;visibility:visible;mso-wrap-style:square;mso-width-percent:0;mso-height-percent:0;mso-wrap-distance-left:9pt;mso-wrap-distance-top:0;mso-wrap-distance-right:9pt;mso-wrap-distance-bottom:0;mso-position-horizontal:absolute;mso-position-horizontal-relative:text;mso-position-vertical:absolute;mso-position-vertical-relative:text;mso-width-percent:0;mso-height-percent:0;mso-width-relative:margin;mso-height-relative:margin;v-text-anchor:middle" o:gfxdata="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" adj="6847,-2200" fillcolor="#4f81bd [3204]" strokecolor="#243f60 [1604]" strokeweight="2pt">
                 <v:textbox>
                   <w:txbxContent>
                     <w:p>
@@ -5157,7 +5507,14 @@
                         <w:rPr>
                           <w:color w:val="FFFFFF" w:themeColor="background1"/>
                         </w:rPr>
-                        <w:t xml:space="preserve">2. </w:t>
+                        <w:t>2.</w:t>
+                      </w:r>
+                      <w:bookmarkStart w:id="10" w:name="_GoBack"/>
+                      <w:r>
+                        <w:rPr>
+                          <w:color w:val="FFFFFF" w:themeColor="background1"/>
+                        </w:rPr>
+                        <w:t xml:space="preserve"> </w:t>
                       </w:r>
                       <w:r>
                         <w:rPr>
@@ -5301,18 +5658,10 @@
                         <w:rPr>
                           <w:color w:val="FFFFFF" w:themeColor="background1"/>
                         </w:rPr>
-                        <w:t>状态</w:t>
-                      </w:r>
-                      <w:r>
-                        <w:rPr>
-                          <w:rFonts w:hint="eastAsia"/>
-                          <w:color w:val="FFFFFF" w:themeColor="background1"/>
-                        </w:rPr>
-                        <w:t>。</w:t>
-                      </w:r>
-                      <w:bookmarkStart w:id="9" w:name="_GoBack"/>
-                      <w:bookmarkEnd w:id="9"/>
+                        <w:t>状态。</w:t>
+                      </w:r>
                     </w:p>
+                    <w:bookmarkEnd w:id="10"/>
                     <w:p>
                       <w:pPr>
                         <w:jc w:val="left"/>
@@ -5328,7 +5677,48 @@
           </mc:Fallback>
         </mc:AlternateContent>
       </w:r>
+      <w:r>
+        <w:rPr>
+          <w:noProof/>
+        </w:rPr>
+        <w:drawing>
+          <wp:inline distT="0" distB="0" distL="0" distR="0" wp14:anchorId="0BE4F28E" wp14:editId="36C3CE00">
+            <wp:extent cx="5274310" cy="3268980"/>
+            <wp:effectExtent l="0" t="0" r="2540" b="7620"/>
+            <wp:docPr id="15" name="图片 15"/>
+            <wp:cNvGraphicFramePr>
+              <a:graphicFrameLocks xmlns:a="http://schemas.openxmlformats.org/drawingml/2006/main" noChangeAspect="1"/>
+            </wp:cNvGraphicFramePr>
+            <a:graphic xmlns:a="http://schemas.openxmlformats.org/drawingml/2006/main">
+              <a:graphicData uri="http://schemas.openxmlformats.org/drawingml/2006/picture">
+                <pic:pic xmlns:pic="http://schemas.openxmlformats.org/drawingml/2006/picture">
+                  <pic:nvPicPr>
+                    <pic:cNvPr id="1" name=""/>
+                    <pic:cNvPicPr/>
+                  </pic:nvPicPr>
+                  <pic:blipFill>
+                    <a:blip r:embed="rId12"/>
+                    <a:stretch>
+                      <a:fillRect/>
+                    </a:stretch>
+                  </pic:blipFill>
+                  <pic:spPr>
+                    <a:xfrm>
+                      <a:off x="0" y="0"/>
+                      <a:ext cx="5274310" cy="3268980"/>
+                    </a:xfrm>
+                    <a:prstGeom prst="rect">
+                      <a:avLst/>
+                    </a:prstGeom>
+                  </pic:spPr>
+                </pic:pic>
+              </a:graphicData>
+            </a:graphic>
+          </wp:inline>
+        </w:drawing>
+      </w:r>
     </w:p>
+    <w:p/>
     <w:p/>
     <w:p/>
     <w:p>
@@ -5341,14 +5731,13 @@
           <w:szCs w:val="24"/>
         </w:rPr>
       </w:pPr>
-      <w:bookmarkStart w:id="10" w:name="_Toc487815877"/>
+      <w:bookmarkStart w:id="11" w:name="_Toc488139872"/>
       <w:r>
         <w:rPr>
           <w:rFonts w:ascii="黑体" w:hAnsiTheme="majorEastAsia"/>
           <w:b w:val="0"/>
           <w:szCs w:val="24"/>
         </w:rPr>
-        <w:lastRenderedPageBreak/>
         <w:t>3</w:t>
       </w:r>
       <w:r>
@@ -5383,7 +5772,7 @@
         </w:rPr>
         <w:t>性</w:t>
       </w:r>
-      <w:bookmarkEnd w:id="10"/>
+      <w:bookmarkEnd w:id="11"/>
     </w:p>
     <w:p>
       <w:r>
@@ -5406,7 +5795,7 @@
                     <pic:cNvPicPr/>
                   </pic:nvPicPr>
                   <pic:blipFill>
-                    <a:blip r:embed="rId12"/>
+                    <a:blip r:embed="rId13"/>
                     <a:stretch>
                       <a:fillRect/>
                     </a:stretch>
@@ -5486,7 +5875,19 @@
         <w:rPr>
           <w:rFonts w:hint="eastAsia"/>
         </w:rPr>
-        <w:t>、摄像机仰角等属性信息并执行。</w:t>
+        <w:t>、摄像机仰角等属性信息并执行</w:t>
+      </w:r>
+      <w:r>
+        <w:rPr>
+          <w:rFonts w:hint="eastAsia"/>
+        </w:rPr>
+        <w:t>，注意人视和航拍视角摄像机仰角不同</w:t>
+      </w:r>
+      <w:r>
+        <w:rPr>
+          <w:rFonts w:hint="eastAsia"/>
+        </w:rPr>
+        <w:t>。</w:t>
       </w:r>
     </w:p>
     <w:sectPr>
@@ -5500,7 +5901,7 @@
 </file>
 
 <file path=word/endnotes.xml><?xml version="1.0" encoding="utf-8"?>
-<w:endnotes xmlns:wpc="http://schemas.microsoft.com/office/word/2010/wordprocessingCanvas" xmlns:cx="http://schemas.microsoft.com/office/drawing/2014/chartex" xmlns:mc="http://schemas.openxmlformats.org/markup-compatibility/2006" xmlns:o="urn:schemas-microsoft-com:office:office" xmlns:r="http://schemas.openxmlformats.org/officeDocument/2006/relationships" xmlns:m="http://schemas.openxmlformats.org/officeDocument/2006/math" xmlns:v="urn:schemas-microsoft-com:vml" xmlns:wp14="http://schemas.microsoft.com/office/word/2010/wordprocessingDrawing" xmlns:wp="http://schemas.openxmlformats.org/drawingml/2006/wordprocessingDrawing" xmlns:w10="urn:schemas-microsoft-com:office:word" xmlns:w="http://schemas.openxmlformats.org/wordprocessingml/2006/main" xmlns:w14="http://schemas.microsoft.com/office/word/2010/wordml" xmlns:w15="http://schemas.microsoft.com/office/word/2012/wordml" xmlns:w16se="http://schemas.microsoft.com/office/word/2015/wordml/symex" xmlns:wpg="http://schemas.microsoft.com/office/word/2010/wordprocessingGroup" xmlns:wpi="http://schemas.microsoft.com/office/word/2010/wordprocessingInk" xmlns:wne="http://schemas.microsoft.com/office/word/2006/wordml" xmlns:wps="http://schemas.microsoft.com/office/word/2010/wordprocessingShape" mc:Ignorable="w14 w15 w16se wp14">
+<w:endnotes xmlns:wpc="http://schemas.microsoft.com/office/word/2010/wordprocessingCanvas" xmlns:cx="http://schemas.microsoft.com/office/drawing/2014/chartex" xmlns:cx1="http://schemas.microsoft.com/office/drawing/2015/9/8/chartex" xmlns:mc="http://schemas.openxmlformats.org/markup-compatibility/2006" xmlns:o="urn:schemas-microsoft-com:office:office" xmlns:r="http://schemas.openxmlformats.org/officeDocument/2006/relationships" xmlns:m="http://schemas.openxmlformats.org/officeDocument/2006/math" xmlns:v="urn:schemas-microsoft-com:vml" xmlns:wp14="http://schemas.microsoft.com/office/word/2010/wordprocessingDrawing" xmlns:wp="http://schemas.openxmlformats.org/drawingml/2006/wordprocessingDrawing" xmlns:w10="urn:schemas-microsoft-com:office:word" xmlns:w="http://schemas.openxmlformats.org/wordprocessingml/2006/main" xmlns:w14="http://schemas.microsoft.com/office/word/2010/wordml" xmlns:w15="http://schemas.microsoft.com/office/word/2012/wordml" xmlns:w16se="http://schemas.microsoft.com/office/word/2015/wordml/symex" xmlns:wpg="http://schemas.microsoft.com/office/word/2010/wordprocessingGroup" xmlns:wpi="http://schemas.microsoft.com/office/word/2010/wordprocessingInk" xmlns:wne="http://schemas.microsoft.com/office/word/2006/wordml" xmlns:wps="http://schemas.microsoft.com/office/word/2010/wordprocessingShape" mc:Ignorable="w14 w15 w16se wp14">
   <w:endnote w:type="separator" w:id="-1">
     <w:p>
       <w:r>
@@ -5519,7 +5920,7 @@
 </file>
 
 <file path=word/footnotes.xml><?xml version="1.0" encoding="utf-8"?>
-<w:footnotes xmlns:wpc="http://schemas.microsoft.com/office/word/2010/wordprocessingCanvas" xmlns:cx="http://schemas.microsoft.com/office/drawing/2014/chartex" xmlns:mc="http://schemas.openxmlformats.org/markup-compatibility/2006" xmlns:o="urn:schemas-microsoft-com:office:office" xmlns:r="http://schemas.openxmlformats.org/officeDocument/2006/relationships" xmlns:m="http://schemas.openxmlformats.org/officeDocument/2006/math" xmlns:v="urn:schemas-microsoft-com:vml" xmlns:wp14="http://schemas.microsoft.com/office/word/2010/wordprocessingDrawing" xmlns:wp="http://schemas.openxmlformats.org/drawingml/2006/wordprocessingDrawing" xmlns:w10="urn:schemas-microsoft-com:office:word" xmlns:w="http://schemas.openxmlformats.org/wordprocessingml/2006/main" xmlns:w14="http://schemas.microsoft.com/office/word/2010/wordml" xmlns:w15="http://schemas.microsoft.com/office/word/2012/wordml" xmlns:w16se="http://schemas.microsoft.com/office/word/2015/wordml/symex" xmlns:wpg="http://schemas.microsoft.com/office/word/2010/wordprocessingGroup" xmlns:wpi="http://schemas.microsoft.com/office/word/2010/wordprocessingInk" xmlns:wne="http://schemas.microsoft.com/office/word/2006/wordml" xmlns:wps="http://schemas.microsoft.com/office/word/2010/wordprocessingShape" mc:Ignorable="w14 w15 w16se wp14">
+<w:footnotes xmlns:wpc="http://schemas.microsoft.com/office/word/2010/wordprocessingCanvas" xmlns:cx="http://schemas.microsoft.com/office/drawing/2014/chartex" xmlns:cx1="http://schemas.microsoft.com/office/drawing/2015/9/8/chartex" xmlns:mc="http://schemas.openxmlformats.org/markup-compatibility/2006" xmlns:o="urn:schemas-microsoft-com:office:office" xmlns:r="http://schemas.openxmlformats.org/officeDocument/2006/relationships" xmlns:m="http://schemas.openxmlformats.org/officeDocument/2006/math" xmlns:v="urn:schemas-microsoft-com:vml" xmlns:wp14="http://schemas.microsoft.com/office/word/2010/wordprocessingDrawing" xmlns:wp="http://schemas.openxmlformats.org/drawingml/2006/wordprocessingDrawing" xmlns:w10="urn:schemas-microsoft-com:office:word" xmlns:w="http://schemas.openxmlformats.org/wordprocessingml/2006/main" xmlns:w14="http://schemas.microsoft.com/office/word/2010/wordml" xmlns:w15="http://schemas.microsoft.com/office/word/2012/wordml" xmlns:w16se="http://schemas.microsoft.com/office/word/2015/wordml/symex" xmlns:wpg="http://schemas.microsoft.com/office/word/2010/wordprocessingGroup" xmlns:wpi="http://schemas.microsoft.com/office/word/2010/wordprocessingInk" xmlns:wne="http://schemas.microsoft.com/office/word/2006/wordml" xmlns:wps="http://schemas.microsoft.com/office/word/2010/wordprocessingShape" mc:Ignorable="w14 w15 w16se wp14">
   <w:footnote w:type="separator" w:id="-1">
     <w:p>
       <w:r>
@@ -5538,7 +5939,7 @@
 </file>
 
 <file path=word/numbering.xml><?xml version="1.0" encoding="utf-8"?>
-<w:numbering xmlns:wpc="http://schemas.microsoft.com/office/word/2010/wordprocessingCanvas" xmlns:cx="http://schemas.microsoft.com/office/drawing/2014/chartex" xmlns:mc="http://schemas.openxmlformats.org/markup-compatibility/2006" xmlns:o="urn:schemas-microsoft-com:office:office" xmlns:r="http://schemas.openxmlformats.org/officeDocument/2006/relationships" xmlns:m="http://schemas.openxmlformats.org/officeDocument/2006/math" xmlns:v="urn:schemas-microsoft-com:vml" xmlns:wp14="http://schemas.microsoft.com/office/word/2010/wordprocessingDrawing" xmlns:wp="http://schemas.openxmlformats.org/drawingml/2006/wordprocessingDrawing" xmlns:w10="urn:schemas-microsoft-com:office:word" xmlns:w="http://schemas.openxmlformats.org/wordprocessingml/2006/main" xmlns:w14="http://schemas.microsoft.com/office/word/2010/wordml" xmlns:w15="http://schemas.microsoft.com/office/word/2012/wordml" xmlns:w16se="http://schemas.microsoft.com/office/word/2015/wordml/symex" xmlns:wpg="http://schemas.microsoft.com/office/word/2010/wordprocessingGroup" xmlns:wpi="http://schemas.microsoft.com/office/word/2010/wordprocessingInk" xmlns:wne="http://schemas.microsoft.com/office/word/2006/wordml" xmlns:wps="http://schemas.microsoft.com/office/word/2010/wordprocessingShape" mc:Ignorable="w14 w15 w16se wp14">
+<w:numbering xmlns:wpc="http://schemas.microsoft.com/office/word/2010/wordprocessingCanvas" xmlns:cx="http://schemas.microsoft.com/office/drawing/2014/chartex" xmlns:cx1="http://schemas.microsoft.com/office/drawing/2015/9/8/chartex" xmlns:mc="http://schemas.openxmlformats.org/markup-compatibility/2006" xmlns:o="urn:schemas-microsoft-com:office:office" xmlns:r="http://schemas.openxmlformats.org/officeDocument/2006/relationships" xmlns:m="http://schemas.openxmlformats.org/officeDocument/2006/math" xmlns:v="urn:schemas-microsoft-com:vml" xmlns:wp14="http://schemas.microsoft.com/office/word/2010/wordprocessingDrawing" xmlns:wp="http://schemas.openxmlformats.org/drawingml/2006/wordprocessingDrawing" xmlns:w10="urn:schemas-microsoft-com:office:word" xmlns:w="http://schemas.openxmlformats.org/wordprocessingml/2006/main" xmlns:w14="http://schemas.microsoft.com/office/word/2010/wordml" xmlns:w15="http://schemas.microsoft.com/office/word/2012/wordml" xmlns:w16se="http://schemas.microsoft.com/office/word/2015/wordml/symex" xmlns:wpg="http://schemas.microsoft.com/office/word/2010/wordprocessingGroup" xmlns:wpi="http://schemas.microsoft.com/office/word/2010/wordprocessingInk" xmlns:wne="http://schemas.microsoft.com/office/word/2006/wordml" xmlns:wps="http://schemas.microsoft.com/office/word/2010/wordprocessingShape" mc:Ignorable="w14 w15 w16se wp14">
   <w:abstractNum w:abstractNumId="0" w15:restartNumberingAfterBreak="0">
     <w:nsid w:val="0C844DE7"/>
     <w:multiLevelType w:val="hybridMultilevel"/>
@@ -7819,7 +8220,7 @@
 </file>
 
 <file path=customXml/itemProps1.xml><?xml version="1.0" encoding="utf-8"?>
-<ds:datastoreItem xmlns:ds="http://schemas.openxmlformats.org/officeDocument/2006/customXml" ds:itemID="{AF45EC23-749F-4F8F-9FDF-42FE88701B2F}">
+<ds:datastoreItem xmlns:ds="http://schemas.openxmlformats.org/officeDocument/2006/customXml" ds:itemID="{BDBA9E1F-8105-467F-BCF1-BF425BC9E7F1}">
   <ds:schemaRefs>
     <ds:schemaRef ds:uri="http://schemas.openxmlformats.org/officeDocument/2006/bibliography"/>
   </ds:schemaRefs>

</xml_diff>